<commit_message>
añadir swagger ui, a través de la dependencia en el POM.xml de nombre: "springdoc-openapi-starter-webmvc-ui"
</commit_message>
<xml_diff>
--- a/Evidencias/Taller_CRUD-24Feb2025-AndrésFelipeMuñozAguilar-2210087.docx
+++ b/Evidencias/Taller_CRUD-24Feb2025-AndrésFelipeMuñozAguilar-2210087.docx
@@ -2100,190 +2100,6 @@
           <w:sz w:val="26"/>
           <w:szCs w:val="26"/>
         </w:rPr>
-      </w:r>
-    </w:p>
-    <w:p>
-      <w:pPr>
-        <w:pStyle w:val="Normal"/>
-        <w:bidi w:val="0"/>
-        <w:jc w:val="start"/>
-        <w:rPr>
-          <w:rFonts w:ascii="Verdana" w:hAnsi="Verdana"/>
-          <w:b/>
-          <w:bCs/>
-          <w:sz w:val="26"/>
-          <w:szCs w:val="26"/>
-        </w:rPr>
-      </w:pPr>
-      <w:r>
-        <w:rPr>
-          <w:rFonts w:ascii="Verdana" w:hAnsi="Verdana"/>
-          <w:b/>
-          <w:bCs/>
-          <w:sz w:val="26"/>
-          <w:szCs w:val="26"/>
-        </w:rPr>
-      </w:r>
-    </w:p>
-    <w:p>
-      <w:pPr>
-        <w:pStyle w:val="Normal"/>
-        <w:bidi w:val="0"/>
-        <w:jc w:val="start"/>
-        <w:rPr>
-          <w:rFonts w:ascii="Verdana" w:hAnsi="Verdana"/>
-          <w:b/>
-          <w:bCs/>
-          <w:sz w:val="26"/>
-          <w:szCs w:val="26"/>
-        </w:rPr>
-      </w:pPr>
-      <w:r>
-        <w:rPr>
-          <w:rFonts w:ascii="Verdana" w:hAnsi="Verdana"/>
-          <w:b/>
-          <w:bCs/>
-          <w:sz w:val="26"/>
-          <w:szCs w:val="26"/>
-        </w:rPr>
-      </w:r>
-    </w:p>
-    <w:p>
-      <w:pPr>
-        <w:pStyle w:val="Normal"/>
-        <w:bidi w:val="0"/>
-        <w:jc w:val="start"/>
-        <w:rPr>
-          <w:rFonts w:ascii="Verdana" w:hAnsi="Verdana"/>
-          <w:b/>
-          <w:bCs/>
-          <w:sz w:val="26"/>
-          <w:szCs w:val="26"/>
-        </w:rPr>
-      </w:pPr>
-      <w:r>
-        <w:rPr>
-          <w:rFonts w:ascii="Verdana" w:hAnsi="Verdana"/>
-          <w:b/>
-          <w:bCs/>
-          <w:sz w:val="26"/>
-          <w:szCs w:val="26"/>
-        </w:rPr>
-      </w:r>
-    </w:p>
-    <w:p>
-      <w:pPr>
-        <w:pStyle w:val="Normal"/>
-        <w:bidi w:val="0"/>
-        <w:jc w:val="start"/>
-        <w:rPr>
-          <w:rFonts w:ascii="Verdana" w:hAnsi="Verdana"/>
-          <w:b/>
-          <w:bCs/>
-          <w:sz w:val="26"/>
-          <w:szCs w:val="26"/>
-        </w:rPr>
-      </w:pPr>
-      <w:r>
-        <w:rPr>
-          <w:rFonts w:ascii="Verdana" w:hAnsi="Verdana"/>
-          <w:b/>
-          <w:bCs/>
-          <w:sz w:val="26"/>
-          <w:szCs w:val="26"/>
-        </w:rPr>
-      </w:r>
-    </w:p>
-    <w:p>
-      <w:pPr>
-        <w:pStyle w:val="Normal"/>
-        <w:bidi w:val="0"/>
-        <w:jc w:val="start"/>
-        <w:rPr>
-          <w:rFonts w:ascii="Verdana" w:hAnsi="Verdana"/>
-          <w:b/>
-          <w:bCs/>
-          <w:sz w:val="26"/>
-          <w:szCs w:val="26"/>
-        </w:rPr>
-      </w:pPr>
-      <w:r>
-        <w:rPr>
-          <w:rFonts w:ascii="Verdana" w:hAnsi="Verdana"/>
-          <w:b/>
-          <w:bCs/>
-          <w:sz w:val="26"/>
-          <w:szCs w:val="26"/>
-        </w:rPr>
-      </w:r>
-    </w:p>
-    <w:p>
-      <w:pPr>
-        <w:pStyle w:val="Normal"/>
-        <w:bidi w:val="0"/>
-        <w:jc w:val="start"/>
-        <w:rPr>
-          <w:rFonts w:ascii="Verdana" w:hAnsi="Verdana"/>
-          <w:b/>
-          <w:bCs/>
-          <w:sz w:val="26"/>
-          <w:szCs w:val="26"/>
-        </w:rPr>
-      </w:pPr>
-      <w:r>
-        <w:rPr>
-          <w:rFonts w:ascii="Verdana" w:hAnsi="Verdana"/>
-          <w:b/>
-          <w:bCs/>
-          <w:sz w:val="26"/>
-          <w:szCs w:val="26"/>
-        </w:rPr>
-      </w:r>
-    </w:p>
-    <w:p>
-      <w:pPr>
-        <w:pStyle w:val="Normal"/>
-        <w:bidi w:val="0"/>
-        <w:jc w:val="start"/>
-        <w:rPr>
-          <w:rFonts w:ascii="Verdana" w:hAnsi="Verdana"/>
-          <w:b/>
-          <w:bCs/>
-          <w:sz w:val="26"/>
-          <w:szCs w:val="26"/>
-        </w:rPr>
-      </w:pPr>
-      <w:r>
-        <w:rPr>
-          <w:rFonts w:ascii="Verdana" w:hAnsi="Verdana"/>
-          <w:b/>
-          <w:bCs/>
-          <w:sz w:val="26"/>
-          <w:szCs w:val="26"/>
-        </w:rPr>
-      </w:r>
-    </w:p>
-    <w:p>
-      <w:pPr>
-        <w:pStyle w:val="Normal"/>
-        <w:bidi w:val="0"/>
-        <w:jc w:val="start"/>
-        <w:rPr>
-          <w:rFonts w:ascii="Verdana" w:hAnsi="Verdana"/>
-          <w:b/>
-          <w:bCs/>
-          <w:sz w:val="26"/>
-          <w:szCs w:val="26"/>
-        </w:rPr>
-      </w:pPr>
-      <w:r>
-        <w:rPr>
-          <w:rFonts w:ascii="Verdana" w:hAnsi="Verdana"/>
-          <w:b/>
-          <w:bCs/>
-          <w:sz w:val="26"/>
-          <w:szCs w:val="26"/>
-        </w:rPr>
         <w:drawing>
           <wp:anchor behindDoc="0" distT="0" distB="0" distL="0" distR="0" simplePos="0" locked="0" layoutInCell="0" allowOverlap="1" relativeHeight="10">
             <wp:simplePos x="0" y="0"/>
@@ -2319,6 +2135,397 @@
                     <a:xfrm>
                       <a:off x="0" y="0"/>
                       <a:ext cx="6332220" cy="3048000"/>
+                    </a:xfrm>
+                    <a:prstGeom prst="rect">
+                      <a:avLst/>
+                    </a:prstGeom>
+                  </pic:spPr>
+                </pic:pic>
+              </a:graphicData>
+            </a:graphic>
+          </wp:anchor>
+        </w:drawing>
+      </w:r>
+    </w:p>
+    <w:p>
+      <w:pPr>
+        <w:pStyle w:val="Normal"/>
+        <w:bidi w:val="0"/>
+        <w:jc w:val="start"/>
+        <w:rPr>
+          <w:rFonts w:ascii="Verdana" w:hAnsi="Verdana"/>
+          <w:b/>
+          <w:bCs/>
+          <w:sz w:val="26"/>
+          <w:szCs w:val="26"/>
+        </w:rPr>
+      </w:pPr>
+      <w:r>
+        <w:rPr>
+          <w:rFonts w:ascii="Verdana" w:hAnsi="Verdana"/>
+          <w:b/>
+          <w:bCs/>
+          <w:sz w:val="26"/>
+          <w:szCs w:val="26"/>
+        </w:rPr>
+        <w:t>Documentación con SWAGGER-UI</w:t>
+      </w:r>
+    </w:p>
+    <w:p>
+      <w:pPr>
+        <w:pStyle w:val="Normal"/>
+        <w:bidi w:val="0"/>
+        <w:jc w:val="start"/>
+        <w:rPr>
+          <w:rFonts w:ascii="Verdana" w:hAnsi="Verdana"/>
+          <w:b/>
+          <w:bCs/>
+          <w:sz w:val="26"/>
+          <w:szCs w:val="26"/>
+        </w:rPr>
+      </w:pPr>
+      <w:r>
+        <w:rPr>
+          <w:rFonts w:ascii="Verdana" w:hAnsi="Verdana"/>
+          <w:b/>
+          <w:bCs/>
+          <w:sz w:val="26"/>
+          <w:szCs w:val="26"/>
+        </w:rPr>
+      </w:r>
+    </w:p>
+    <w:p>
+      <w:pPr>
+        <w:pStyle w:val="Normal"/>
+        <w:bidi w:val="0"/>
+        <w:jc w:val="start"/>
+        <w:rPr>
+          <w:rFonts w:ascii="Verdana" w:hAnsi="Verdana"/>
+          <w:b/>
+          <w:bCs/>
+          <w:sz w:val="26"/>
+          <w:szCs w:val="26"/>
+        </w:rPr>
+      </w:pPr>
+      <w:r>
+        <w:rPr>
+          <w:rFonts w:ascii="Verdana" w:hAnsi="Verdana"/>
+          <w:b/>
+          <w:bCs/>
+          <w:sz w:val="26"/>
+          <w:szCs w:val="26"/>
+        </w:rPr>
+      </w:r>
+    </w:p>
+    <w:p>
+      <w:pPr>
+        <w:pStyle w:val="Normal"/>
+        <w:bidi w:val="0"/>
+        <w:jc w:val="start"/>
+        <w:rPr>
+          <w:rFonts w:ascii="Verdana" w:hAnsi="Verdana"/>
+          <w:b/>
+          <w:bCs/>
+          <w:sz w:val="26"/>
+          <w:szCs w:val="26"/>
+        </w:rPr>
+      </w:pPr>
+      <w:r>
+        <w:rPr>
+          <w:rFonts w:ascii="Verdana" w:hAnsi="Verdana"/>
+          <w:b/>
+          <w:bCs/>
+          <w:sz w:val="26"/>
+          <w:szCs w:val="26"/>
+        </w:rPr>
+        <w:drawing>
+          <wp:anchor behindDoc="0" distT="0" distB="0" distL="0" distR="0" simplePos="0" locked="0" layoutInCell="0" allowOverlap="1" relativeHeight="12">
+            <wp:simplePos x="0" y="0"/>
+            <wp:positionH relativeFrom="column">
+              <wp:align>center</wp:align>
+            </wp:positionH>
+            <wp:positionV relativeFrom="paragraph">
+              <wp:posOffset>635</wp:posOffset>
+            </wp:positionV>
+            <wp:extent cx="6332220" cy="3272790"/>
+            <wp:effectExtent l="0" t="0" r="0" b="0"/>
+            <wp:wrapSquare wrapText="largest"/>
+            <wp:docPr id="11" name="Imagen11" descr="" title=""/>
+            <wp:cNvGraphicFramePr>
+              <a:graphicFrameLocks xmlns:a="http://schemas.openxmlformats.org/drawingml/2006/main" noChangeAspect="1"/>
+            </wp:cNvGraphicFramePr>
+            <a:graphic xmlns:a="http://schemas.openxmlformats.org/drawingml/2006/main">
+              <a:graphicData uri="http://schemas.openxmlformats.org/drawingml/2006/picture">
+                <pic:pic xmlns:pic="http://schemas.openxmlformats.org/drawingml/2006/picture">
+                  <pic:nvPicPr>
+                    <pic:cNvPr id="11" name="Imagen11" descr="" title=""/>
+                    <pic:cNvPicPr>
+                      <a:picLocks noChangeAspect="1" noChangeArrowheads="1"/>
+                    </pic:cNvPicPr>
+                  </pic:nvPicPr>
+                  <pic:blipFill>
+                    <a:blip r:embed="rId12"/>
+                    <a:stretch>
+                      <a:fillRect/>
+                    </a:stretch>
+                  </pic:blipFill>
+                  <pic:spPr bwMode="auto">
+                    <a:xfrm>
+                      <a:off x="0" y="0"/>
+                      <a:ext cx="6332220" cy="3272790"/>
+                    </a:xfrm>
+                    <a:prstGeom prst="rect">
+                      <a:avLst/>
+                    </a:prstGeom>
+                  </pic:spPr>
+                </pic:pic>
+              </a:graphicData>
+            </a:graphic>
+          </wp:anchor>
+        </w:drawing>
+      </w:r>
+    </w:p>
+    <w:p>
+      <w:pPr>
+        <w:pStyle w:val="Normal"/>
+        <w:bidi w:val="0"/>
+        <w:jc w:val="start"/>
+        <w:rPr>
+          <w:rFonts w:ascii="Verdana" w:hAnsi="Verdana"/>
+          <w:b/>
+          <w:bCs/>
+          <w:sz w:val="26"/>
+          <w:szCs w:val="26"/>
+        </w:rPr>
+      </w:pPr>
+      <w:r>
+        <w:rPr>
+          <w:rFonts w:ascii="Verdana" w:hAnsi="Verdana"/>
+          <w:b/>
+          <w:bCs/>
+          <w:sz w:val="26"/>
+          <w:szCs w:val="26"/>
+        </w:rPr>
+      </w:r>
+    </w:p>
+    <w:p>
+      <w:pPr>
+        <w:pStyle w:val="Normal"/>
+        <w:bidi w:val="0"/>
+        <w:jc w:val="start"/>
+        <w:rPr>
+          <w:rFonts w:ascii="Verdana" w:hAnsi="Verdana"/>
+          <w:b/>
+          <w:bCs/>
+          <w:sz w:val="26"/>
+          <w:szCs w:val="26"/>
+        </w:rPr>
+      </w:pPr>
+      <w:r>
+        <w:rPr>
+          <w:rFonts w:ascii="Verdana" w:hAnsi="Verdana"/>
+          <w:b/>
+          <w:bCs/>
+          <w:sz w:val="26"/>
+          <w:szCs w:val="26"/>
+        </w:rPr>
+      </w:r>
+    </w:p>
+    <w:p>
+      <w:pPr>
+        <w:pStyle w:val="Normal"/>
+        <w:bidi w:val="0"/>
+        <w:jc w:val="start"/>
+        <w:rPr>
+          <w:rFonts w:ascii="Verdana" w:hAnsi="Verdana"/>
+          <w:b/>
+          <w:bCs/>
+          <w:sz w:val="26"/>
+          <w:szCs w:val="26"/>
+        </w:rPr>
+      </w:pPr>
+      <w:r>
+        <w:rPr>
+          <w:rFonts w:ascii="Verdana" w:hAnsi="Verdana"/>
+          <w:b/>
+          <w:bCs/>
+          <w:sz w:val="26"/>
+          <w:szCs w:val="26"/>
+        </w:rPr>
+      </w:r>
+    </w:p>
+    <w:p>
+      <w:pPr>
+        <w:pStyle w:val="Normal"/>
+        <w:bidi w:val="0"/>
+        <w:jc w:val="start"/>
+        <w:rPr>
+          <w:rFonts w:ascii="Verdana" w:hAnsi="Verdana"/>
+          <w:b/>
+          <w:bCs/>
+          <w:sz w:val="26"/>
+          <w:szCs w:val="26"/>
+        </w:rPr>
+      </w:pPr>
+      <w:r>
+        <w:rPr>
+          <w:rFonts w:ascii="Verdana" w:hAnsi="Verdana"/>
+          <w:b/>
+          <w:bCs/>
+          <w:sz w:val="26"/>
+          <w:szCs w:val="26"/>
+        </w:rPr>
+      </w:r>
+    </w:p>
+    <w:p>
+      <w:pPr>
+        <w:pStyle w:val="Normal"/>
+        <w:bidi w:val="0"/>
+        <w:jc w:val="start"/>
+        <w:rPr>
+          <w:rFonts w:ascii="Verdana" w:hAnsi="Verdana"/>
+          <w:b/>
+          <w:bCs/>
+          <w:sz w:val="26"/>
+          <w:szCs w:val="26"/>
+        </w:rPr>
+      </w:pPr>
+      <w:r>
+        <w:rPr>
+          <w:rFonts w:ascii="Verdana" w:hAnsi="Verdana"/>
+          <w:b/>
+          <w:bCs/>
+          <w:sz w:val="26"/>
+          <w:szCs w:val="26"/>
+        </w:rPr>
+      </w:r>
+    </w:p>
+    <w:p>
+      <w:pPr>
+        <w:pStyle w:val="Normal"/>
+        <w:bidi w:val="0"/>
+        <w:jc w:val="start"/>
+        <w:rPr>
+          <w:rFonts w:ascii="Verdana" w:hAnsi="Verdana"/>
+          <w:b/>
+          <w:bCs/>
+          <w:sz w:val="26"/>
+          <w:szCs w:val="26"/>
+        </w:rPr>
+      </w:pPr>
+      <w:r>
+        <w:rPr>
+          <w:rFonts w:ascii="Verdana" w:hAnsi="Verdana"/>
+          <w:b/>
+          <w:bCs/>
+          <w:sz w:val="26"/>
+          <w:szCs w:val="26"/>
+        </w:rPr>
+      </w:r>
+    </w:p>
+    <w:p>
+      <w:pPr>
+        <w:pStyle w:val="Normal"/>
+        <w:bidi w:val="0"/>
+        <w:jc w:val="start"/>
+        <w:rPr>
+          <w:rFonts w:ascii="Verdana" w:hAnsi="Verdana"/>
+          <w:b/>
+          <w:bCs/>
+          <w:sz w:val="26"/>
+          <w:szCs w:val="26"/>
+        </w:rPr>
+      </w:pPr>
+      <w:r>
+        <w:rPr>
+          <w:rFonts w:ascii="Verdana" w:hAnsi="Verdana"/>
+          <w:b/>
+          <w:bCs/>
+          <w:sz w:val="26"/>
+          <w:szCs w:val="26"/>
+        </w:rPr>
+        <w:t>Ejemplo de Petición GET con springdoc-openapi-starter-webmvc-ui</w:t>
+      </w:r>
+    </w:p>
+    <w:p>
+      <w:pPr>
+        <w:pStyle w:val="Normal"/>
+        <w:bidi w:val="0"/>
+        <w:jc w:val="start"/>
+        <w:rPr>
+          <w:rFonts w:ascii="Verdana" w:hAnsi="Verdana"/>
+          <w:b/>
+          <w:bCs/>
+          <w:sz w:val="26"/>
+          <w:szCs w:val="26"/>
+        </w:rPr>
+      </w:pPr>
+      <w:r>
+        <w:rPr>
+          <w:rFonts w:ascii="Verdana" w:hAnsi="Verdana"/>
+          <w:b/>
+          <w:bCs/>
+          <w:sz w:val="26"/>
+          <w:szCs w:val="26"/>
+        </w:rPr>
+      </w:r>
+    </w:p>
+    <w:p>
+      <w:pPr>
+        <w:pStyle w:val="Normal"/>
+        <w:bidi w:val="0"/>
+        <w:jc w:val="start"/>
+        <w:rPr>
+          <w:rFonts w:ascii="Verdana" w:hAnsi="Verdana"/>
+          <w:b/>
+          <w:bCs/>
+          <w:sz w:val="26"/>
+          <w:szCs w:val="26"/>
+        </w:rPr>
+      </w:pPr>
+      <w:r>
+        <w:rPr>
+          <w:rFonts w:ascii="Verdana" w:hAnsi="Verdana"/>
+          <w:b/>
+          <w:bCs/>
+          <w:sz w:val="26"/>
+          <w:szCs w:val="26"/>
+        </w:rPr>
+        <w:drawing>
+          <wp:anchor behindDoc="0" distT="0" distB="0" distL="0" distR="0" simplePos="0" locked="0" layoutInCell="0" allowOverlap="1" relativeHeight="13">
+            <wp:simplePos x="0" y="0"/>
+            <wp:positionH relativeFrom="column">
+              <wp:align>center</wp:align>
+            </wp:positionH>
+            <wp:positionV relativeFrom="paragraph">
+              <wp:posOffset>635</wp:posOffset>
+            </wp:positionV>
+            <wp:extent cx="3905885" cy="5315585"/>
+            <wp:effectExtent l="0" t="0" r="0" b="0"/>
+            <wp:wrapSquare wrapText="largest"/>
+            <wp:docPr id="12" name="Imagen12" descr="" title=""/>
+            <wp:cNvGraphicFramePr>
+              <a:graphicFrameLocks xmlns:a="http://schemas.openxmlformats.org/drawingml/2006/main" noChangeAspect="1"/>
+            </wp:cNvGraphicFramePr>
+            <a:graphic xmlns:a="http://schemas.openxmlformats.org/drawingml/2006/main">
+              <a:graphicData uri="http://schemas.openxmlformats.org/drawingml/2006/picture">
+                <pic:pic xmlns:pic="http://schemas.openxmlformats.org/drawingml/2006/picture">
+                  <pic:nvPicPr>
+                    <pic:cNvPr id="12" name="Imagen12" descr="" title=""/>
+                    <pic:cNvPicPr>
+                      <a:picLocks noChangeAspect="1" noChangeArrowheads="1"/>
+                    </pic:cNvPicPr>
+                  </pic:nvPicPr>
+                  <pic:blipFill>
+                    <a:blip r:embed="rId13"/>
+                    <a:stretch>
+                      <a:fillRect/>
+                    </a:stretch>
+                  </pic:blipFill>
+                  <pic:spPr bwMode="auto">
+                    <a:xfrm>
+                      <a:off x="0" y="0"/>
+                      <a:ext cx="3905885" cy="5315585"/>
                     </a:xfrm>
                     <a:prstGeom prst="rect">
                       <a:avLst/>

</xml_diff>